<commit_message>
Updated features list on Iteration 2 webpage
</commit_message>
<xml_diff>
--- a/Features_list.docx
+++ b/Features_list.docx
@@ -708,7 +708,15 @@
           <w:color w:val="000000"/>
           <w:shd w:val="clear" w:color="auto" w:fill="FFFFFF"/>
         </w:rPr>
-        <w:t>Data about # of times a file has been opened, last used date</w:t>
+        <w:t>Data about number</w:t>
+      </w:r>
+      <w:r>
+        <w:rPr>
+          <w:rFonts w:ascii="Arial" w:hAnsi="Arial" w:cs="Times New Roman"/>
+          <w:color w:val="000000"/>
+          <w:shd w:val="clear" w:color="auto" w:fill="FFFFFF"/>
+        </w:rPr>
+        <w:t xml:space="preserve"> of times a file has been opened, last used date</w:t>
       </w:r>
     </w:p>
     <w:p>

</xml_diff>